<commit_message>
novo conteudo em links interessantes
</commit_message>
<xml_diff>
--- a/Links interessantes.docx
+++ b/Links interessantes.docx
@@ -853,11 +853,11 @@
         <w:t xml:space="preserve"> use)</w:t>
       </w:r>
     </w:p>
-    <w:p w14:noSpellErr="1">
+    <w:p>
       <w:pPr>
         <w:pStyle w:val="Normal"/>
       </w:pPr>
-      <w:hyperlink r:id="R454d56d226ac4720">
+      <w:hyperlink r:id="R2c113f1a25cc49f6">
         <w:r>
           <w:rPr>
             <w:rStyle w:val="Hyperlink"/>
@@ -878,8 +878,2033 @@
           <w:szCs w:val="20"/>
           <w:lang w:val="en-US"/>
         </w:rPr>
-        <w:t xml:space="preserve"> - types of testing - details</w:t>
-      </w:r>
+        <w:t xml:space="preserve"> - types of testing </w:t>
+      </w:r>
+      <w:r>
+        <w:rPr>
+          <w:rFonts w:ascii="Arial" w:hAnsi="Arial" w:eastAsia="Arial" w:cs="Arial"/>
+          <w:noProof w:val="0"/>
+          <w:sz w:val="20"/>
+          <w:szCs w:val="20"/>
+          <w:lang w:val="en-US"/>
+        </w:rPr>
+        <w:t>–</w:t>
+      </w:r>
+      <w:r>
+        <w:rPr>
+          <w:rFonts w:ascii="Arial" w:hAnsi="Arial" w:eastAsia="Arial" w:cs="Arial"/>
+          <w:noProof w:val="0"/>
+          <w:sz w:val="20"/>
+          <w:szCs w:val="20"/>
+          <w:lang w:val="en-US"/>
+        </w:rPr>
+        <w:t xml:space="preserve"> details</w:t>
+      </w:r>
+    </w:p>
+    <w:p>
+      <w:pPr>
+        <w:pStyle w:val="Normal"/>
+        <w:rPr>
+          <w:rFonts w:ascii="Arial" w:hAnsi="Arial" w:eastAsia="Arial" w:cs="Arial"/>
+          <w:noProof w:val="0"/>
+          <w:sz w:val="20"/>
+          <w:szCs w:val="20"/>
+          <w:lang w:val="en-US"/>
+        </w:rPr>
+      </w:pPr>
+    </w:p>
+    <w:p>
+      <w:pPr>
+        <w:pStyle w:val="Normal"/>
+        <w:rPr>
+          <w:rFonts w:ascii="Arial" w:hAnsi="Arial" w:eastAsia="Arial" w:cs="Arial"/>
+          <w:noProof w:val="0"/>
+          <w:sz w:val="20"/>
+          <w:szCs w:val="20"/>
+          <w:lang w:val="en-US"/>
+        </w:rPr>
+      </w:pPr>
+    </w:p>
+    <w:p>
+      <w:pPr>
+        <w:pStyle w:val="Normal"/>
+      </w:pPr>
+      <w:hyperlink r:id="R154a442ff0b64da0">
+        <w:r>
+          <w:rPr>
+            <w:rStyle w:val="Hyperlink"/>
+            <w:rFonts w:ascii="Arial" w:hAnsi="Arial" w:eastAsia="Arial" w:cs="Arial"/>
+            <w:noProof w:val="0"/>
+            <w:sz w:val="20"/>
+            <w:szCs w:val="20"/>
+            <w:lang w:val="en-US"/>
+          </w:rPr>
+          <w:t>https://books.google.com.br/books?hl=en&amp;lr=&amp;id=cIMwqPOdPTMC&amp;oi=fnd&amp;pg=PA1&amp;dq=Racioc%C3%ADnio+baseado+em+casos&amp;ots=RuUTV9J8yn&amp;sig=IQ3Fc3cMewhFKgKty2XUMb6I2Mg#v=onepage&amp;q=Racioc%C3%ADnio%20baseado%20em%20casos&amp;f=false</w:t>
+        </w:r>
+      </w:hyperlink>
+      <w:r>
+        <w:rPr>
+          <w:rFonts w:ascii="Arial" w:hAnsi="Arial" w:eastAsia="Arial" w:cs="Arial"/>
+          <w:noProof w:val="0"/>
+          <w:sz w:val="20"/>
+          <w:szCs w:val="20"/>
+          <w:lang w:val="en-US"/>
+        </w:rPr>
+        <w:t xml:space="preserve"> - </w:t>
+      </w:r>
+      <w:proofErr w:type="spellStart"/>
+      <w:r>
+        <w:rPr>
+          <w:rFonts w:ascii="Arial" w:hAnsi="Arial" w:eastAsia="Arial" w:cs="Arial"/>
+          <w:noProof w:val="0"/>
+          <w:sz w:val="20"/>
+          <w:szCs w:val="20"/>
+          <w:lang w:val="en-US"/>
+        </w:rPr>
+        <w:t>reciocinio</w:t>
+      </w:r>
+      <w:proofErr w:type="spellEnd"/>
+      <w:r>
+        <w:rPr>
+          <w:rFonts w:ascii="Arial" w:hAnsi="Arial" w:eastAsia="Arial" w:cs="Arial"/>
+          <w:noProof w:val="0"/>
+          <w:sz w:val="20"/>
+          <w:szCs w:val="20"/>
+          <w:lang w:val="en-US"/>
+        </w:rPr>
+        <w:t xml:space="preserve"> </w:t>
+      </w:r>
+      <w:proofErr w:type="spellStart"/>
+      <w:r>
+        <w:rPr>
+          <w:rFonts w:ascii="Arial" w:hAnsi="Arial" w:eastAsia="Arial" w:cs="Arial"/>
+          <w:noProof w:val="0"/>
+          <w:sz w:val="20"/>
+          <w:szCs w:val="20"/>
+          <w:lang w:val="en-US"/>
+        </w:rPr>
+        <w:t>baseado</w:t>
+      </w:r>
+      <w:proofErr w:type="spellEnd"/>
+      <w:r>
+        <w:rPr>
+          <w:rFonts w:ascii="Arial" w:hAnsi="Arial" w:eastAsia="Arial" w:cs="Arial"/>
+          <w:noProof w:val="0"/>
+          <w:sz w:val="20"/>
+          <w:szCs w:val="20"/>
+          <w:lang w:val="en-US"/>
+        </w:rPr>
+        <w:t xml:space="preserve"> </w:t>
+      </w:r>
+      <w:proofErr w:type="spellStart"/>
+      <w:r>
+        <w:rPr>
+          <w:rFonts w:ascii="Arial" w:hAnsi="Arial" w:eastAsia="Arial" w:cs="Arial"/>
+          <w:noProof w:val="0"/>
+          <w:sz w:val="20"/>
+          <w:szCs w:val="20"/>
+          <w:lang w:val="en-US"/>
+        </w:rPr>
+        <w:t>em</w:t>
+      </w:r>
+      <w:proofErr w:type="spellEnd"/>
+      <w:r>
+        <w:rPr>
+          <w:rFonts w:ascii="Arial" w:hAnsi="Arial" w:eastAsia="Arial" w:cs="Arial"/>
+          <w:noProof w:val="0"/>
+          <w:sz w:val="20"/>
+          <w:szCs w:val="20"/>
+          <w:lang w:val="en-US"/>
+        </w:rPr>
+        <w:t xml:space="preserve"> caos</w:t>
+      </w:r>
+    </w:p>
+    <w:p>
+      <w:pPr>
+        <w:pStyle w:val="Normal"/>
+      </w:pPr>
+      <w:hyperlink r:id="Rb0f5228bd3b24f4f">
+        <w:r>
+          <w:rPr>
+            <w:rStyle w:val="Hyperlink"/>
+            <w:rFonts w:ascii="Arial" w:hAnsi="Arial" w:eastAsia="Arial" w:cs="Arial"/>
+            <w:noProof w:val="0"/>
+            <w:sz w:val="20"/>
+            <w:szCs w:val="20"/>
+            <w:lang w:val="en-US"/>
+          </w:rPr>
+          <w:t>https://books.google.com.br/books?hl=en&amp;lr=&amp;id=bhMwDwAAQBAJ&amp;oi=fnd&amp;pg=PP1&amp;dq=redes+neurais&amp;ots=07vnOKNVIq&amp;sig=0-uyMqJ1Vxrbt9sphLkPAWhRccs#v=onepage&amp;q=redes%20neurais&amp;f=false</w:t>
+        </w:r>
+      </w:hyperlink>
+      <w:r>
+        <w:rPr>
+          <w:rFonts w:ascii="Arial" w:hAnsi="Arial" w:eastAsia="Arial" w:cs="Arial"/>
+          <w:noProof w:val="0"/>
+          <w:sz w:val="20"/>
+          <w:szCs w:val="20"/>
+          <w:lang w:val="en-US"/>
+        </w:rPr>
+        <w:t xml:space="preserve"> - redes neurais</w:t>
+      </w:r>
+    </w:p>
+    <w:p>
+      <w:pPr>
+        <w:rPr>
+          <w:rFonts w:ascii="Arial" w:hAnsi="Arial" w:eastAsia="Arial" w:cs="Arial"/>
+          <w:noProof w:val="0"/>
+          <w:color w:val="FF0000"/>
+          <w:sz w:val="19"/>
+          <w:szCs w:val="19"/>
+          <w:lang w:val="en-US"/>
+        </w:rPr>
+      </w:pPr>
+      <w:proofErr w:type="gramStart"/>
+      <w:r>
+        <w:rPr>
+          <w:rFonts w:ascii="Arial" w:hAnsi="Arial" w:eastAsia="Arial" w:cs="Arial"/>
+          <w:noProof w:val="0"/>
+          <w:color w:val="FF0000"/>
+          <w:sz w:val="19"/>
+          <w:szCs w:val="19"/>
+          <w:lang w:val="en-US"/>
+        </w:rPr>
+        <w:t>A</w:t>
+      </w:r>
+      <w:proofErr w:type="gramEnd"/>
+      <w:r>
+        <w:rPr>
+          <w:rFonts w:ascii="Arial" w:hAnsi="Arial" w:eastAsia="Arial" w:cs="Arial"/>
+          <w:noProof w:val="0"/>
+          <w:color w:val="FF0000"/>
+          <w:sz w:val="19"/>
+          <w:szCs w:val="19"/>
+          <w:lang w:val="en-US"/>
+        </w:rPr>
+        <w:t xml:space="preserve"> </w:t>
+      </w:r>
+      <w:proofErr w:type="spellStart"/>
+      <w:r>
+        <w:rPr>
+          <w:rFonts w:ascii="Arial" w:hAnsi="Arial" w:eastAsia="Arial" w:cs="Arial"/>
+          <w:noProof w:val="0"/>
+          <w:color w:val="FF0000"/>
+          <w:sz w:val="19"/>
+          <w:szCs w:val="19"/>
+          <w:lang w:val="en-US"/>
+        </w:rPr>
+        <w:t>Associação</w:t>
+      </w:r>
+      <w:proofErr w:type="spellEnd"/>
+      <w:r>
+        <w:rPr>
+          <w:rFonts w:ascii="Arial" w:hAnsi="Arial" w:eastAsia="Arial" w:cs="Arial"/>
+          <w:noProof w:val="0"/>
+          <w:color w:val="FF0000"/>
+          <w:sz w:val="19"/>
+          <w:szCs w:val="19"/>
+          <w:lang w:val="en-US"/>
+        </w:rPr>
+        <w:t xml:space="preserve"> </w:t>
+      </w:r>
+      <w:proofErr w:type="spellStart"/>
+      <w:r>
+        <w:rPr>
+          <w:rFonts w:ascii="Arial" w:hAnsi="Arial" w:eastAsia="Arial" w:cs="Arial"/>
+          <w:noProof w:val="0"/>
+          <w:color w:val="FF0000"/>
+          <w:sz w:val="19"/>
+          <w:szCs w:val="19"/>
+          <w:lang w:val="en-US"/>
+        </w:rPr>
+        <w:t>Brasileira</w:t>
+      </w:r>
+      <w:proofErr w:type="spellEnd"/>
+      <w:r>
+        <w:rPr>
+          <w:rFonts w:ascii="Arial" w:hAnsi="Arial" w:eastAsia="Arial" w:cs="Arial"/>
+          <w:noProof w:val="0"/>
+          <w:color w:val="FF0000"/>
+          <w:sz w:val="19"/>
+          <w:szCs w:val="19"/>
+          <w:lang w:val="en-US"/>
+        </w:rPr>
+        <w:t xml:space="preserve"> de </w:t>
+      </w:r>
+      <w:proofErr w:type="spellStart"/>
+      <w:r>
+        <w:rPr>
+          <w:rFonts w:ascii="Arial" w:hAnsi="Arial" w:eastAsia="Arial" w:cs="Arial"/>
+          <w:noProof w:val="0"/>
+          <w:color w:val="FF0000"/>
+          <w:sz w:val="19"/>
+          <w:szCs w:val="19"/>
+          <w:lang w:val="en-US"/>
+        </w:rPr>
+        <w:t>Normas</w:t>
+      </w:r>
+      <w:proofErr w:type="spellEnd"/>
+      <w:r>
+        <w:rPr>
+          <w:rFonts w:ascii="Arial" w:hAnsi="Arial" w:eastAsia="Arial" w:cs="Arial"/>
+          <w:noProof w:val="0"/>
+          <w:color w:val="FF0000"/>
+          <w:sz w:val="19"/>
+          <w:szCs w:val="19"/>
+          <w:lang w:val="en-US"/>
+        </w:rPr>
+        <w:t xml:space="preserve"> </w:t>
+      </w:r>
+      <w:proofErr w:type="spellStart"/>
+      <w:r>
+        <w:rPr>
+          <w:rFonts w:ascii="Arial" w:hAnsi="Arial" w:eastAsia="Arial" w:cs="Arial"/>
+          <w:noProof w:val="0"/>
+          <w:color w:val="FF0000"/>
+          <w:sz w:val="19"/>
+          <w:szCs w:val="19"/>
+          <w:lang w:val="en-US"/>
+        </w:rPr>
+        <w:t>Técnicas</w:t>
+      </w:r>
+      <w:proofErr w:type="spellEnd"/>
+      <w:r>
+        <w:rPr>
+          <w:rFonts w:ascii="Arial" w:hAnsi="Arial" w:eastAsia="Arial" w:cs="Arial"/>
+          <w:noProof w:val="0"/>
+          <w:color w:val="FF0000"/>
+          <w:sz w:val="19"/>
+          <w:szCs w:val="19"/>
+          <w:lang w:val="en-US"/>
+        </w:rPr>
+        <w:t xml:space="preserve"> (ABNT) </w:t>
+      </w:r>
+      <w:proofErr w:type="spellStart"/>
+      <w:r>
+        <w:rPr>
+          <w:rFonts w:ascii="Arial" w:hAnsi="Arial" w:eastAsia="Arial" w:cs="Arial"/>
+          <w:noProof w:val="0"/>
+          <w:color w:val="FF0000"/>
+          <w:sz w:val="19"/>
+          <w:szCs w:val="19"/>
+          <w:lang w:val="en-US"/>
+        </w:rPr>
+        <w:t>não</w:t>
+      </w:r>
+      <w:proofErr w:type="spellEnd"/>
+      <w:r>
+        <w:rPr>
+          <w:rFonts w:ascii="Arial" w:hAnsi="Arial" w:eastAsia="Arial" w:cs="Arial"/>
+          <w:noProof w:val="0"/>
+          <w:color w:val="FF0000"/>
+          <w:sz w:val="19"/>
+          <w:szCs w:val="19"/>
+          <w:lang w:val="en-US"/>
+        </w:rPr>
+        <w:t xml:space="preserve"> se </w:t>
+      </w:r>
+      <w:proofErr w:type="spellStart"/>
+      <w:r>
+        <w:rPr>
+          <w:rFonts w:ascii="Arial" w:hAnsi="Arial" w:eastAsia="Arial" w:cs="Arial"/>
+          <w:noProof w:val="0"/>
+          <w:color w:val="FF0000"/>
+          <w:sz w:val="19"/>
+          <w:szCs w:val="19"/>
+          <w:lang w:val="en-US"/>
+        </w:rPr>
+        <w:t>posiciona</w:t>
+      </w:r>
+      <w:proofErr w:type="spellEnd"/>
+      <w:r>
+        <w:rPr>
+          <w:rFonts w:ascii="Arial" w:hAnsi="Arial" w:eastAsia="Arial" w:cs="Arial"/>
+          <w:noProof w:val="0"/>
+          <w:color w:val="FF0000"/>
+          <w:sz w:val="19"/>
+          <w:szCs w:val="19"/>
+          <w:lang w:val="en-US"/>
+        </w:rPr>
+        <w:t xml:space="preserve"> </w:t>
+      </w:r>
+      <w:proofErr w:type="spellStart"/>
+      <w:r>
+        <w:rPr>
+          <w:rFonts w:ascii="Arial" w:hAnsi="Arial" w:eastAsia="Arial" w:cs="Arial"/>
+          <w:noProof w:val="0"/>
+          <w:color w:val="FF0000"/>
+          <w:sz w:val="19"/>
+          <w:szCs w:val="19"/>
+          <w:lang w:val="en-US"/>
+        </w:rPr>
+        <w:t>quanto</w:t>
+      </w:r>
+      <w:proofErr w:type="spellEnd"/>
+      <w:r>
+        <w:rPr>
+          <w:rFonts w:ascii="Arial" w:hAnsi="Arial" w:eastAsia="Arial" w:cs="Arial"/>
+          <w:noProof w:val="0"/>
+          <w:color w:val="FF0000"/>
+          <w:sz w:val="19"/>
+          <w:szCs w:val="19"/>
+          <w:lang w:val="en-US"/>
+        </w:rPr>
+        <w:t xml:space="preserve"> a </w:t>
+      </w:r>
+      <w:proofErr w:type="spellStart"/>
+      <w:r>
+        <w:rPr>
+          <w:rFonts w:ascii="Arial" w:hAnsi="Arial" w:eastAsia="Arial" w:cs="Arial"/>
+          <w:noProof w:val="0"/>
+          <w:color w:val="FF0000"/>
+          <w:sz w:val="19"/>
+          <w:szCs w:val="19"/>
+          <w:lang w:val="en-US"/>
+        </w:rPr>
+        <w:t>isso</w:t>
+      </w:r>
+      <w:proofErr w:type="spellEnd"/>
+      <w:r>
+        <w:rPr>
+          <w:rFonts w:ascii="Arial" w:hAnsi="Arial" w:eastAsia="Arial" w:cs="Arial"/>
+          <w:noProof w:val="0"/>
+          <w:color w:val="FF0000"/>
+          <w:sz w:val="19"/>
+          <w:szCs w:val="19"/>
+          <w:lang w:val="en-US"/>
+        </w:rPr>
+        <w:t xml:space="preserve">, mas </w:t>
+      </w:r>
+      <w:proofErr w:type="spellStart"/>
+      <w:r>
+        <w:rPr>
+          <w:rFonts w:ascii="Arial" w:hAnsi="Arial" w:eastAsia="Arial" w:cs="Arial"/>
+          <w:noProof w:val="0"/>
+          <w:color w:val="FF0000"/>
+          <w:sz w:val="19"/>
+          <w:szCs w:val="19"/>
+          <w:lang w:val="en-US"/>
+        </w:rPr>
+        <w:t>na</w:t>
+      </w:r>
+      <w:proofErr w:type="spellEnd"/>
+      <w:r>
+        <w:rPr>
+          <w:rFonts w:ascii="Arial" w:hAnsi="Arial" w:eastAsia="Arial" w:cs="Arial"/>
+          <w:noProof w:val="0"/>
+          <w:color w:val="FF0000"/>
+          <w:sz w:val="19"/>
+          <w:szCs w:val="19"/>
+          <w:lang w:val="en-US"/>
+        </w:rPr>
+        <w:t xml:space="preserve"> NBR 10520 </w:t>
+      </w:r>
+      <w:proofErr w:type="spellStart"/>
+      <w:r>
+        <w:rPr>
+          <w:rFonts w:ascii="Arial" w:hAnsi="Arial" w:eastAsia="Arial" w:cs="Arial"/>
+          <w:noProof w:val="0"/>
+          <w:color w:val="FF0000"/>
+          <w:sz w:val="19"/>
+          <w:szCs w:val="19"/>
+          <w:lang w:val="en-US"/>
+        </w:rPr>
+        <w:t>determina</w:t>
+      </w:r>
+      <w:proofErr w:type="spellEnd"/>
+      <w:r>
+        <w:rPr>
+          <w:rFonts w:ascii="Arial" w:hAnsi="Arial" w:eastAsia="Arial" w:cs="Arial"/>
+          <w:noProof w:val="0"/>
+          <w:color w:val="FF0000"/>
+          <w:sz w:val="19"/>
+          <w:szCs w:val="19"/>
+          <w:lang w:val="en-US"/>
+        </w:rPr>
+        <w:t xml:space="preserve"> que, </w:t>
+      </w:r>
+      <w:proofErr w:type="spellStart"/>
+      <w:r>
+        <w:rPr>
+          <w:rFonts w:ascii="Arial" w:hAnsi="Arial" w:eastAsia="Arial" w:cs="Arial"/>
+          <w:noProof w:val="0"/>
+          <w:color w:val="FF0000"/>
+          <w:sz w:val="19"/>
+          <w:szCs w:val="19"/>
+          <w:lang w:val="en-US"/>
+        </w:rPr>
+        <w:t>ao</w:t>
+      </w:r>
+      <w:proofErr w:type="spellEnd"/>
+      <w:r>
+        <w:rPr>
+          <w:rFonts w:ascii="Arial" w:hAnsi="Arial" w:eastAsia="Arial" w:cs="Arial"/>
+          <w:noProof w:val="0"/>
+          <w:color w:val="FF0000"/>
+          <w:sz w:val="19"/>
+          <w:szCs w:val="19"/>
+          <w:lang w:val="en-US"/>
+        </w:rPr>
+        <w:t xml:space="preserve"> </w:t>
+      </w:r>
+      <w:proofErr w:type="spellStart"/>
+      <w:r>
+        <w:rPr>
+          <w:rFonts w:ascii="Arial" w:hAnsi="Arial" w:eastAsia="Arial" w:cs="Arial"/>
+          <w:noProof w:val="0"/>
+          <w:color w:val="FF0000"/>
+          <w:sz w:val="19"/>
+          <w:szCs w:val="19"/>
+          <w:lang w:val="en-US"/>
+        </w:rPr>
+        <w:t>traduzir</w:t>
+      </w:r>
+      <w:proofErr w:type="spellEnd"/>
+      <w:r>
+        <w:rPr>
+          <w:rFonts w:ascii="Arial" w:hAnsi="Arial" w:eastAsia="Arial" w:cs="Arial"/>
+          <w:noProof w:val="0"/>
+          <w:color w:val="FF0000"/>
+          <w:sz w:val="19"/>
+          <w:szCs w:val="19"/>
+          <w:lang w:val="en-US"/>
+        </w:rPr>
+        <w:t xml:space="preserve"> </w:t>
+      </w:r>
+      <w:proofErr w:type="spellStart"/>
+      <w:r>
+        <w:rPr>
+          <w:rFonts w:ascii="Arial" w:hAnsi="Arial" w:eastAsia="Arial" w:cs="Arial"/>
+          <w:noProof w:val="0"/>
+          <w:color w:val="FF0000"/>
+          <w:sz w:val="19"/>
+          <w:szCs w:val="19"/>
+          <w:lang w:val="en-US"/>
+        </w:rPr>
+        <w:t>uma</w:t>
+      </w:r>
+      <w:proofErr w:type="spellEnd"/>
+      <w:r>
+        <w:rPr>
+          <w:rFonts w:ascii="Arial" w:hAnsi="Arial" w:eastAsia="Arial" w:cs="Arial"/>
+          <w:noProof w:val="0"/>
+          <w:color w:val="FF0000"/>
+          <w:sz w:val="19"/>
+          <w:szCs w:val="19"/>
+          <w:lang w:val="en-US"/>
+        </w:rPr>
+        <w:t xml:space="preserve"> </w:t>
+      </w:r>
+      <w:proofErr w:type="spellStart"/>
+      <w:r>
+        <w:rPr>
+          <w:rFonts w:ascii="Arial" w:hAnsi="Arial" w:eastAsia="Arial" w:cs="Arial"/>
+          <w:noProof w:val="0"/>
+          <w:color w:val="FF0000"/>
+          <w:sz w:val="19"/>
+          <w:szCs w:val="19"/>
+          <w:lang w:val="en-US"/>
+        </w:rPr>
+        <w:t>citação</w:t>
+      </w:r>
+      <w:proofErr w:type="spellEnd"/>
+      <w:r>
+        <w:rPr>
+          <w:rFonts w:ascii="Arial" w:hAnsi="Arial" w:eastAsia="Arial" w:cs="Arial"/>
+          <w:noProof w:val="0"/>
+          <w:color w:val="FF0000"/>
+          <w:sz w:val="19"/>
+          <w:szCs w:val="19"/>
+          <w:lang w:val="en-US"/>
+        </w:rPr>
+        <w:t xml:space="preserve">, </w:t>
+      </w:r>
+      <w:proofErr w:type="spellStart"/>
+      <w:r>
+        <w:rPr>
+          <w:rFonts w:ascii="Arial" w:hAnsi="Arial" w:eastAsia="Arial" w:cs="Arial"/>
+          <w:noProof w:val="0"/>
+          <w:color w:val="FF0000"/>
+          <w:sz w:val="19"/>
+          <w:szCs w:val="19"/>
+          <w:lang w:val="en-US"/>
+        </w:rPr>
+        <w:t>seja</w:t>
+      </w:r>
+      <w:proofErr w:type="spellEnd"/>
+      <w:r>
+        <w:rPr>
+          <w:rFonts w:ascii="Arial" w:hAnsi="Arial" w:eastAsia="Arial" w:cs="Arial"/>
+          <w:noProof w:val="0"/>
+          <w:color w:val="FF0000"/>
+          <w:sz w:val="19"/>
+          <w:szCs w:val="19"/>
+          <w:lang w:val="en-US"/>
+        </w:rPr>
+        <w:t xml:space="preserve"> </w:t>
+      </w:r>
+      <w:proofErr w:type="spellStart"/>
+      <w:r>
+        <w:rPr>
+          <w:rFonts w:ascii="Arial" w:hAnsi="Arial" w:eastAsia="Arial" w:cs="Arial"/>
+          <w:noProof w:val="0"/>
+          <w:color w:val="FF0000"/>
+          <w:sz w:val="19"/>
+          <w:szCs w:val="19"/>
+          <w:lang w:val="en-US"/>
+        </w:rPr>
+        <w:t>utilizada</w:t>
+      </w:r>
+      <w:proofErr w:type="spellEnd"/>
+      <w:r>
+        <w:rPr>
+          <w:rFonts w:ascii="Arial" w:hAnsi="Arial" w:eastAsia="Arial" w:cs="Arial"/>
+          <w:noProof w:val="0"/>
+          <w:color w:val="FF0000"/>
+          <w:sz w:val="19"/>
+          <w:szCs w:val="19"/>
+          <w:lang w:val="en-US"/>
+        </w:rPr>
+        <w:t xml:space="preserve"> a </w:t>
+      </w:r>
+      <w:proofErr w:type="spellStart"/>
+      <w:r>
+        <w:rPr>
+          <w:rFonts w:ascii="Arial" w:hAnsi="Arial" w:eastAsia="Arial" w:cs="Arial"/>
+          <w:noProof w:val="0"/>
+          <w:color w:val="FF0000"/>
+          <w:sz w:val="19"/>
+          <w:szCs w:val="19"/>
+          <w:lang w:val="en-US"/>
+        </w:rPr>
+        <w:t>expressão</w:t>
+      </w:r>
+      <w:proofErr w:type="spellEnd"/>
+      <w:r>
+        <w:rPr>
+          <w:rFonts w:ascii="Arial" w:hAnsi="Arial" w:eastAsia="Arial" w:cs="Arial"/>
+          <w:noProof w:val="0"/>
+          <w:color w:val="FF0000"/>
+          <w:sz w:val="19"/>
+          <w:szCs w:val="19"/>
+          <w:lang w:val="en-US"/>
+        </w:rPr>
+        <w:t xml:space="preserve"> “</w:t>
+      </w:r>
+      <w:proofErr w:type="spellStart"/>
+      <w:r>
+        <w:rPr>
+          <w:rFonts w:ascii="Arial" w:hAnsi="Arial" w:eastAsia="Arial" w:cs="Arial"/>
+          <w:noProof w:val="0"/>
+          <w:color w:val="FF0000"/>
+          <w:sz w:val="19"/>
+          <w:szCs w:val="19"/>
+          <w:lang w:val="en-US"/>
+        </w:rPr>
+        <w:t>tradução</w:t>
+      </w:r>
+      <w:proofErr w:type="spellEnd"/>
+      <w:r>
+        <w:rPr>
+          <w:rFonts w:ascii="Arial" w:hAnsi="Arial" w:eastAsia="Arial" w:cs="Arial"/>
+          <w:noProof w:val="0"/>
+          <w:color w:val="FF0000"/>
+          <w:sz w:val="19"/>
+          <w:szCs w:val="19"/>
+          <w:lang w:val="en-US"/>
+        </w:rPr>
+        <w:t xml:space="preserve"> </w:t>
+      </w:r>
+      <w:proofErr w:type="spellStart"/>
+      <w:r>
+        <w:rPr>
+          <w:rFonts w:ascii="Arial" w:hAnsi="Arial" w:eastAsia="Arial" w:cs="Arial"/>
+          <w:noProof w:val="0"/>
+          <w:color w:val="FF0000"/>
+          <w:sz w:val="19"/>
+          <w:szCs w:val="19"/>
+          <w:lang w:val="en-US"/>
+        </w:rPr>
+        <w:t>nossa</w:t>
+      </w:r>
+      <w:proofErr w:type="spellEnd"/>
+      <w:r>
+        <w:rPr>
+          <w:rFonts w:ascii="Arial" w:hAnsi="Arial" w:eastAsia="Arial" w:cs="Arial"/>
+          <w:noProof w:val="0"/>
+          <w:color w:val="FF0000"/>
+          <w:sz w:val="19"/>
+          <w:szCs w:val="19"/>
+          <w:lang w:val="en-US"/>
+        </w:rPr>
+        <w:t xml:space="preserve">” entre </w:t>
+      </w:r>
+      <w:proofErr w:type="spellStart"/>
+      <w:r>
+        <w:rPr>
+          <w:rFonts w:ascii="Arial" w:hAnsi="Arial" w:eastAsia="Arial" w:cs="Arial"/>
+          <w:noProof w:val="0"/>
+          <w:color w:val="FF0000"/>
+          <w:sz w:val="19"/>
+          <w:szCs w:val="19"/>
+          <w:lang w:val="en-US"/>
+        </w:rPr>
+        <w:t>parênteses</w:t>
+      </w:r>
+      <w:proofErr w:type="spellEnd"/>
+      <w:r>
+        <w:rPr>
+          <w:rFonts w:ascii="Arial" w:hAnsi="Arial" w:eastAsia="Arial" w:cs="Arial"/>
+          <w:noProof w:val="0"/>
+          <w:color w:val="FF0000"/>
+          <w:sz w:val="19"/>
+          <w:szCs w:val="19"/>
+          <w:lang w:val="en-US"/>
+        </w:rPr>
+        <w:t xml:space="preserve"> </w:t>
+      </w:r>
+      <w:proofErr w:type="spellStart"/>
+      <w:r>
+        <w:rPr>
+          <w:rFonts w:ascii="Arial" w:hAnsi="Arial" w:eastAsia="Arial" w:cs="Arial"/>
+          <w:noProof w:val="0"/>
+          <w:color w:val="FF0000"/>
+          <w:sz w:val="19"/>
+          <w:szCs w:val="19"/>
+          <w:lang w:val="en-US"/>
+        </w:rPr>
+        <w:t>após</w:t>
+      </w:r>
+      <w:proofErr w:type="spellEnd"/>
+      <w:r>
+        <w:rPr>
+          <w:rFonts w:ascii="Arial" w:hAnsi="Arial" w:eastAsia="Arial" w:cs="Arial"/>
+          <w:noProof w:val="0"/>
+          <w:color w:val="FF0000"/>
+          <w:sz w:val="19"/>
+          <w:szCs w:val="19"/>
+          <w:lang w:val="en-US"/>
+        </w:rPr>
+        <w:t xml:space="preserve"> o </w:t>
+      </w:r>
+      <w:proofErr w:type="spellStart"/>
+      <w:r>
+        <w:rPr>
+          <w:rFonts w:ascii="Arial" w:hAnsi="Arial" w:eastAsia="Arial" w:cs="Arial"/>
+          <w:noProof w:val="0"/>
+          <w:color w:val="FF0000"/>
+          <w:sz w:val="19"/>
+          <w:szCs w:val="19"/>
+          <w:lang w:val="en-US"/>
+        </w:rPr>
+        <w:t>trecho</w:t>
+      </w:r>
+      <w:proofErr w:type="spellEnd"/>
+      <w:r>
+        <w:rPr>
+          <w:rFonts w:ascii="Arial" w:hAnsi="Arial" w:eastAsia="Arial" w:cs="Arial"/>
+          <w:noProof w:val="0"/>
+          <w:color w:val="FF0000"/>
+          <w:sz w:val="19"/>
+          <w:szCs w:val="19"/>
+          <w:lang w:val="en-US"/>
+        </w:rPr>
+        <w:t xml:space="preserve"> </w:t>
+      </w:r>
+      <w:proofErr w:type="spellStart"/>
+      <w:r>
+        <w:rPr>
+          <w:rFonts w:ascii="Arial" w:hAnsi="Arial" w:eastAsia="Arial" w:cs="Arial"/>
+          <w:noProof w:val="0"/>
+          <w:color w:val="FF0000"/>
+          <w:sz w:val="19"/>
+          <w:szCs w:val="19"/>
+          <w:lang w:val="en-US"/>
+        </w:rPr>
+        <w:t>copiado</w:t>
+      </w:r>
+      <w:proofErr w:type="spellEnd"/>
+      <w:r>
+        <w:rPr>
+          <w:rFonts w:ascii="Arial" w:hAnsi="Arial" w:eastAsia="Arial" w:cs="Arial"/>
+          <w:noProof w:val="0"/>
+          <w:color w:val="FF0000"/>
+          <w:sz w:val="19"/>
+          <w:szCs w:val="19"/>
+          <w:lang w:val="en-US"/>
+        </w:rPr>
+        <w:t xml:space="preserve">. </w:t>
+      </w:r>
+      <w:proofErr w:type="spellStart"/>
+      <w:r>
+        <w:rPr>
+          <w:rFonts w:ascii="Arial" w:hAnsi="Arial" w:eastAsia="Arial" w:cs="Arial"/>
+          <w:noProof w:val="0"/>
+          <w:color w:val="FF0000"/>
+          <w:sz w:val="19"/>
+          <w:szCs w:val="19"/>
+          <w:lang w:val="en-US"/>
+        </w:rPr>
+        <w:t>Além</w:t>
+      </w:r>
+      <w:proofErr w:type="spellEnd"/>
+      <w:r>
+        <w:rPr>
+          <w:rFonts w:ascii="Arial" w:hAnsi="Arial" w:eastAsia="Arial" w:cs="Arial"/>
+          <w:noProof w:val="0"/>
+          <w:color w:val="FF0000"/>
+          <w:sz w:val="19"/>
+          <w:szCs w:val="19"/>
+          <w:lang w:val="en-US"/>
+        </w:rPr>
+        <w:t xml:space="preserve"> </w:t>
+      </w:r>
+      <w:proofErr w:type="spellStart"/>
+      <w:r>
+        <w:rPr>
+          <w:rFonts w:ascii="Arial" w:hAnsi="Arial" w:eastAsia="Arial" w:cs="Arial"/>
+          <w:noProof w:val="0"/>
+          <w:color w:val="FF0000"/>
+          <w:sz w:val="19"/>
+          <w:szCs w:val="19"/>
+          <w:lang w:val="en-US"/>
+        </w:rPr>
+        <w:t>disso</w:t>
+      </w:r>
+      <w:proofErr w:type="spellEnd"/>
+      <w:r>
+        <w:rPr>
+          <w:rFonts w:ascii="Arial" w:hAnsi="Arial" w:eastAsia="Arial" w:cs="Arial"/>
+          <w:noProof w:val="0"/>
+          <w:color w:val="FF0000"/>
+          <w:sz w:val="19"/>
+          <w:szCs w:val="19"/>
+          <w:lang w:val="en-US"/>
+        </w:rPr>
+        <w:t xml:space="preserve">, é </w:t>
+      </w:r>
+      <w:proofErr w:type="spellStart"/>
+      <w:r>
+        <w:rPr>
+          <w:rFonts w:ascii="Arial" w:hAnsi="Arial" w:eastAsia="Arial" w:cs="Arial"/>
+          <w:noProof w:val="0"/>
+          <w:color w:val="FF0000"/>
+          <w:sz w:val="19"/>
+          <w:szCs w:val="19"/>
+          <w:lang w:val="en-US"/>
+        </w:rPr>
+        <w:t>uma</w:t>
+      </w:r>
+      <w:proofErr w:type="spellEnd"/>
+      <w:r>
+        <w:rPr>
+          <w:rFonts w:ascii="Arial" w:hAnsi="Arial" w:eastAsia="Arial" w:cs="Arial"/>
+          <w:noProof w:val="0"/>
+          <w:color w:val="FF0000"/>
+          <w:sz w:val="19"/>
+          <w:szCs w:val="19"/>
+          <w:lang w:val="en-US"/>
+        </w:rPr>
+        <w:t xml:space="preserve"> boa </w:t>
+      </w:r>
+      <w:proofErr w:type="spellStart"/>
+      <w:r>
+        <w:rPr>
+          <w:rFonts w:ascii="Arial" w:hAnsi="Arial" w:eastAsia="Arial" w:cs="Arial"/>
+          <w:noProof w:val="0"/>
+          <w:color w:val="FF0000"/>
+          <w:sz w:val="19"/>
+          <w:szCs w:val="19"/>
+          <w:lang w:val="en-US"/>
+        </w:rPr>
+        <w:t>prática</w:t>
+      </w:r>
+      <w:proofErr w:type="spellEnd"/>
+      <w:r>
+        <w:rPr>
+          <w:rFonts w:ascii="Arial" w:hAnsi="Arial" w:eastAsia="Arial" w:cs="Arial"/>
+          <w:noProof w:val="0"/>
+          <w:color w:val="FF0000"/>
+          <w:sz w:val="19"/>
+          <w:szCs w:val="19"/>
+          <w:lang w:val="en-US"/>
+        </w:rPr>
+        <w:t xml:space="preserve"> </w:t>
+      </w:r>
+      <w:proofErr w:type="spellStart"/>
+      <w:r>
+        <w:rPr>
+          <w:rFonts w:ascii="Arial" w:hAnsi="Arial" w:eastAsia="Arial" w:cs="Arial"/>
+          <w:noProof w:val="0"/>
+          <w:color w:val="FF0000"/>
+          <w:sz w:val="19"/>
+          <w:szCs w:val="19"/>
+          <w:lang w:val="en-US"/>
+        </w:rPr>
+        <w:t>adicionar</w:t>
+      </w:r>
+      <w:proofErr w:type="spellEnd"/>
+      <w:r>
+        <w:rPr>
+          <w:rFonts w:ascii="Arial" w:hAnsi="Arial" w:eastAsia="Arial" w:cs="Arial"/>
+          <w:noProof w:val="0"/>
+          <w:color w:val="FF0000"/>
+          <w:sz w:val="19"/>
+          <w:szCs w:val="19"/>
+          <w:lang w:val="en-US"/>
+        </w:rPr>
+        <w:t xml:space="preserve"> o </w:t>
+      </w:r>
+      <w:proofErr w:type="spellStart"/>
+      <w:r>
+        <w:rPr>
+          <w:rFonts w:ascii="Arial" w:hAnsi="Arial" w:eastAsia="Arial" w:cs="Arial"/>
+          <w:noProof w:val="0"/>
+          <w:color w:val="FF0000"/>
+          <w:sz w:val="19"/>
+          <w:szCs w:val="19"/>
+          <w:lang w:val="en-US"/>
+        </w:rPr>
+        <w:t>texto</w:t>
+      </w:r>
+      <w:proofErr w:type="spellEnd"/>
+      <w:r>
+        <w:rPr>
+          <w:rFonts w:ascii="Arial" w:hAnsi="Arial" w:eastAsia="Arial" w:cs="Arial"/>
+          <w:noProof w:val="0"/>
+          <w:color w:val="FF0000"/>
+          <w:sz w:val="19"/>
+          <w:szCs w:val="19"/>
+          <w:lang w:val="en-US"/>
+        </w:rPr>
+        <w:t xml:space="preserve"> original </w:t>
+      </w:r>
+      <w:proofErr w:type="spellStart"/>
+      <w:r>
+        <w:rPr>
+          <w:rFonts w:ascii="Arial" w:hAnsi="Arial" w:eastAsia="Arial" w:cs="Arial"/>
+          <w:noProof w:val="0"/>
+          <w:color w:val="FF0000"/>
+          <w:sz w:val="19"/>
+          <w:szCs w:val="19"/>
+          <w:lang w:val="en-US"/>
+        </w:rPr>
+        <w:t>em</w:t>
+      </w:r>
+      <w:proofErr w:type="spellEnd"/>
+      <w:r>
+        <w:rPr>
+          <w:rFonts w:ascii="Arial" w:hAnsi="Arial" w:eastAsia="Arial" w:cs="Arial"/>
+          <w:noProof w:val="0"/>
+          <w:color w:val="FF0000"/>
+          <w:sz w:val="19"/>
+          <w:szCs w:val="19"/>
+          <w:lang w:val="en-US"/>
+        </w:rPr>
+        <w:t xml:space="preserve"> </w:t>
+      </w:r>
+      <w:proofErr w:type="spellStart"/>
+      <w:r>
+        <w:rPr>
+          <w:rFonts w:ascii="Arial" w:hAnsi="Arial" w:eastAsia="Arial" w:cs="Arial"/>
+          <w:noProof w:val="0"/>
+          <w:color w:val="FF0000"/>
+          <w:sz w:val="19"/>
+          <w:szCs w:val="19"/>
+          <w:lang w:val="en-US"/>
+        </w:rPr>
+        <w:t>uma</w:t>
+      </w:r>
+      <w:proofErr w:type="spellEnd"/>
+      <w:r>
+        <w:rPr>
+          <w:rFonts w:ascii="Arial" w:hAnsi="Arial" w:eastAsia="Arial" w:cs="Arial"/>
+          <w:noProof w:val="0"/>
+          <w:color w:val="FF0000"/>
+          <w:sz w:val="19"/>
+          <w:szCs w:val="19"/>
+          <w:lang w:val="en-US"/>
+        </w:rPr>
+        <w:t xml:space="preserve"> nota de </w:t>
+      </w:r>
+      <w:proofErr w:type="spellStart"/>
+      <w:r>
+        <w:rPr>
+          <w:rFonts w:ascii="Arial" w:hAnsi="Arial" w:eastAsia="Arial" w:cs="Arial"/>
+          <w:noProof w:val="0"/>
+          <w:color w:val="FF0000"/>
+          <w:sz w:val="19"/>
+          <w:szCs w:val="19"/>
+          <w:lang w:val="en-US"/>
+        </w:rPr>
+        <w:t>rodapé</w:t>
+      </w:r>
+      <w:proofErr w:type="spellEnd"/>
+      <w:r>
+        <w:rPr>
+          <w:rFonts w:ascii="Arial" w:hAnsi="Arial" w:eastAsia="Arial" w:cs="Arial"/>
+          <w:noProof w:val="0"/>
+          <w:color w:val="FF0000"/>
+          <w:sz w:val="19"/>
+          <w:szCs w:val="19"/>
+          <w:lang w:val="en-US"/>
+        </w:rPr>
+        <w:t xml:space="preserve"> para que </w:t>
+      </w:r>
+      <w:proofErr w:type="gramStart"/>
+      <w:r>
+        <w:rPr>
+          <w:rFonts w:ascii="Arial" w:hAnsi="Arial" w:eastAsia="Arial" w:cs="Arial"/>
+          <w:noProof w:val="0"/>
+          <w:color w:val="FF0000"/>
+          <w:sz w:val="19"/>
+          <w:szCs w:val="19"/>
+          <w:lang w:val="en-US"/>
+        </w:rPr>
+        <w:t>o</w:t>
+      </w:r>
+      <w:proofErr w:type="gramEnd"/>
+      <w:r>
+        <w:rPr>
+          <w:rFonts w:ascii="Arial" w:hAnsi="Arial" w:eastAsia="Arial" w:cs="Arial"/>
+          <w:noProof w:val="0"/>
+          <w:color w:val="FF0000"/>
+          <w:sz w:val="19"/>
+          <w:szCs w:val="19"/>
+          <w:lang w:val="en-US"/>
+        </w:rPr>
+        <w:t xml:space="preserve"> </w:t>
+      </w:r>
+      <w:proofErr w:type="spellStart"/>
+      <w:r>
+        <w:rPr>
+          <w:rFonts w:ascii="Arial" w:hAnsi="Arial" w:eastAsia="Arial" w:cs="Arial"/>
+          <w:noProof w:val="0"/>
+          <w:color w:val="FF0000"/>
+          <w:sz w:val="19"/>
+          <w:szCs w:val="19"/>
+          <w:lang w:val="en-US"/>
+        </w:rPr>
+        <w:t>leitor</w:t>
+      </w:r>
+      <w:proofErr w:type="spellEnd"/>
+      <w:r>
+        <w:rPr>
+          <w:rFonts w:ascii="Arial" w:hAnsi="Arial" w:eastAsia="Arial" w:cs="Arial"/>
+          <w:noProof w:val="0"/>
+          <w:color w:val="FF0000"/>
+          <w:sz w:val="19"/>
+          <w:szCs w:val="19"/>
+          <w:lang w:val="en-US"/>
+        </w:rPr>
+        <w:t xml:space="preserve"> </w:t>
+      </w:r>
+      <w:proofErr w:type="spellStart"/>
+      <w:r>
+        <w:rPr>
+          <w:rFonts w:ascii="Arial" w:hAnsi="Arial" w:eastAsia="Arial" w:cs="Arial"/>
+          <w:noProof w:val="0"/>
+          <w:color w:val="FF0000"/>
+          <w:sz w:val="19"/>
+          <w:szCs w:val="19"/>
+          <w:lang w:val="en-US"/>
+        </w:rPr>
+        <w:t>possa</w:t>
+      </w:r>
+      <w:proofErr w:type="spellEnd"/>
+      <w:r>
+        <w:rPr>
+          <w:rFonts w:ascii="Arial" w:hAnsi="Arial" w:eastAsia="Arial" w:cs="Arial"/>
+          <w:noProof w:val="0"/>
+          <w:color w:val="FF0000"/>
+          <w:sz w:val="19"/>
+          <w:szCs w:val="19"/>
+          <w:lang w:val="en-US"/>
+        </w:rPr>
+        <w:t xml:space="preserve"> </w:t>
+      </w:r>
+      <w:proofErr w:type="spellStart"/>
+      <w:r>
+        <w:rPr>
+          <w:rFonts w:ascii="Arial" w:hAnsi="Arial" w:eastAsia="Arial" w:cs="Arial"/>
+          <w:noProof w:val="0"/>
+          <w:color w:val="FF0000"/>
+          <w:sz w:val="19"/>
+          <w:szCs w:val="19"/>
+          <w:lang w:val="en-US"/>
+        </w:rPr>
+        <w:t>apreciar</w:t>
+      </w:r>
+      <w:proofErr w:type="spellEnd"/>
+      <w:r>
+        <w:rPr>
+          <w:rFonts w:ascii="Arial" w:hAnsi="Arial" w:eastAsia="Arial" w:cs="Arial"/>
+          <w:noProof w:val="0"/>
+          <w:color w:val="FF0000"/>
+          <w:sz w:val="19"/>
+          <w:szCs w:val="19"/>
+          <w:lang w:val="en-US"/>
+        </w:rPr>
+        <w:t xml:space="preserve"> o </w:t>
+      </w:r>
+      <w:proofErr w:type="spellStart"/>
+      <w:r>
+        <w:rPr>
+          <w:rFonts w:ascii="Arial" w:hAnsi="Arial" w:eastAsia="Arial" w:cs="Arial"/>
+          <w:noProof w:val="0"/>
+          <w:color w:val="FF0000"/>
+          <w:sz w:val="19"/>
+          <w:szCs w:val="19"/>
+          <w:lang w:val="en-US"/>
+        </w:rPr>
+        <w:t>texto</w:t>
+      </w:r>
+      <w:proofErr w:type="spellEnd"/>
+      <w:r>
+        <w:rPr>
+          <w:rFonts w:ascii="Arial" w:hAnsi="Arial" w:eastAsia="Arial" w:cs="Arial"/>
+          <w:noProof w:val="0"/>
+          <w:color w:val="FF0000"/>
+          <w:sz w:val="19"/>
+          <w:szCs w:val="19"/>
+          <w:lang w:val="en-US"/>
+        </w:rPr>
+        <w:t xml:space="preserve"> </w:t>
+      </w:r>
+      <w:proofErr w:type="spellStart"/>
+      <w:r>
+        <w:rPr>
+          <w:rFonts w:ascii="Arial" w:hAnsi="Arial" w:eastAsia="Arial" w:cs="Arial"/>
+          <w:noProof w:val="0"/>
+          <w:color w:val="FF0000"/>
+          <w:sz w:val="19"/>
+          <w:szCs w:val="19"/>
+          <w:lang w:val="en-US"/>
+        </w:rPr>
+        <w:t>na</w:t>
+      </w:r>
+      <w:proofErr w:type="spellEnd"/>
+      <w:r>
+        <w:rPr>
+          <w:rFonts w:ascii="Arial" w:hAnsi="Arial" w:eastAsia="Arial" w:cs="Arial"/>
+          <w:noProof w:val="0"/>
+          <w:color w:val="FF0000"/>
+          <w:sz w:val="19"/>
+          <w:szCs w:val="19"/>
+          <w:lang w:val="en-US"/>
+        </w:rPr>
+        <w:t xml:space="preserve"> </w:t>
+      </w:r>
+      <w:proofErr w:type="spellStart"/>
+      <w:r>
+        <w:rPr>
+          <w:rFonts w:ascii="Arial" w:hAnsi="Arial" w:eastAsia="Arial" w:cs="Arial"/>
+          <w:noProof w:val="0"/>
+          <w:color w:val="FF0000"/>
+          <w:sz w:val="19"/>
+          <w:szCs w:val="19"/>
+          <w:lang w:val="en-US"/>
+        </w:rPr>
+        <w:t>língua</w:t>
+      </w:r>
+      <w:proofErr w:type="spellEnd"/>
+      <w:r>
+        <w:rPr>
+          <w:rFonts w:ascii="Arial" w:hAnsi="Arial" w:eastAsia="Arial" w:cs="Arial"/>
+          <w:noProof w:val="0"/>
+          <w:color w:val="FF0000"/>
+          <w:sz w:val="19"/>
+          <w:szCs w:val="19"/>
+          <w:lang w:val="en-US"/>
+        </w:rPr>
+        <w:t xml:space="preserve"> </w:t>
+      </w:r>
+      <w:proofErr w:type="spellStart"/>
+      <w:r>
+        <w:rPr>
+          <w:rFonts w:ascii="Arial" w:hAnsi="Arial" w:eastAsia="Arial" w:cs="Arial"/>
+          <w:noProof w:val="0"/>
+          <w:color w:val="FF0000"/>
+          <w:sz w:val="19"/>
+          <w:szCs w:val="19"/>
+          <w:lang w:val="en-US"/>
+        </w:rPr>
+        <w:t>em</w:t>
+      </w:r>
+      <w:proofErr w:type="spellEnd"/>
+      <w:r>
+        <w:rPr>
+          <w:rFonts w:ascii="Arial" w:hAnsi="Arial" w:eastAsia="Arial" w:cs="Arial"/>
+          <w:noProof w:val="0"/>
+          <w:color w:val="FF0000"/>
+          <w:sz w:val="19"/>
+          <w:szCs w:val="19"/>
+          <w:lang w:val="en-US"/>
+        </w:rPr>
+        <w:t xml:space="preserve"> que </w:t>
+      </w:r>
+      <w:proofErr w:type="spellStart"/>
+      <w:r>
+        <w:rPr>
+          <w:rFonts w:ascii="Arial" w:hAnsi="Arial" w:eastAsia="Arial" w:cs="Arial"/>
+          <w:noProof w:val="0"/>
+          <w:color w:val="FF0000"/>
+          <w:sz w:val="19"/>
+          <w:szCs w:val="19"/>
+          <w:lang w:val="en-US"/>
+        </w:rPr>
+        <w:t>foi</w:t>
+      </w:r>
+      <w:proofErr w:type="spellEnd"/>
+      <w:r>
+        <w:rPr>
+          <w:rFonts w:ascii="Arial" w:hAnsi="Arial" w:eastAsia="Arial" w:cs="Arial"/>
+          <w:noProof w:val="0"/>
+          <w:color w:val="FF0000"/>
+          <w:sz w:val="19"/>
+          <w:szCs w:val="19"/>
+          <w:lang w:val="en-US"/>
+        </w:rPr>
+        <w:t xml:space="preserve"> </w:t>
+      </w:r>
+      <w:proofErr w:type="spellStart"/>
+      <w:r>
+        <w:rPr>
+          <w:rFonts w:ascii="Arial" w:hAnsi="Arial" w:eastAsia="Arial" w:cs="Arial"/>
+          <w:noProof w:val="0"/>
+          <w:color w:val="FF0000"/>
+          <w:sz w:val="19"/>
+          <w:szCs w:val="19"/>
+          <w:lang w:val="en-US"/>
+        </w:rPr>
+        <w:t>escrito</w:t>
+      </w:r>
+      <w:proofErr w:type="spellEnd"/>
+      <w:r>
+        <w:rPr>
+          <w:rFonts w:ascii="Arial" w:hAnsi="Arial" w:eastAsia="Arial" w:cs="Arial"/>
+          <w:noProof w:val="0"/>
+          <w:color w:val="FF0000"/>
+          <w:sz w:val="19"/>
+          <w:szCs w:val="19"/>
+          <w:lang w:val="en-US"/>
+        </w:rPr>
+        <w:t xml:space="preserve"> e, </w:t>
+      </w:r>
+      <w:proofErr w:type="spellStart"/>
+      <w:r>
+        <w:rPr>
+          <w:rFonts w:ascii="Arial" w:hAnsi="Arial" w:eastAsia="Arial" w:cs="Arial"/>
+          <w:noProof w:val="0"/>
+          <w:color w:val="FF0000"/>
+          <w:sz w:val="19"/>
+          <w:szCs w:val="19"/>
+          <w:lang w:val="en-US"/>
+        </w:rPr>
+        <w:t>também</w:t>
+      </w:r>
+      <w:proofErr w:type="spellEnd"/>
+      <w:r>
+        <w:rPr>
+          <w:rFonts w:ascii="Arial" w:hAnsi="Arial" w:eastAsia="Arial" w:cs="Arial"/>
+          <w:noProof w:val="0"/>
+          <w:color w:val="FF0000"/>
+          <w:sz w:val="19"/>
+          <w:szCs w:val="19"/>
+          <w:lang w:val="en-US"/>
+        </w:rPr>
+        <w:t xml:space="preserve">, </w:t>
+      </w:r>
+      <w:proofErr w:type="spellStart"/>
+      <w:r>
+        <w:rPr>
+          <w:rFonts w:ascii="Arial" w:hAnsi="Arial" w:eastAsia="Arial" w:cs="Arial"/>
+          <w:noProof w:val="0"/>
+          <w:color w:val="FF0000"/>
+          <w:sz w:val="19"/>
+          <w:szCs w:val="19"/>
+          <w:lang w:val="en-US"/>
+        </w:rPr>
+        <w:t>certificar</w:t>
+      </w:r>
+      <w:proofErr w:type="spellEnd"/>
+      <w:r>
+        <w:rPr>
+          <w:rFonts w:ascii="Arial" w:hAnsi="Arial" w:eastAsia="Arial" w:cs="Arial"/>
+          <w:noProof w:val="0"/>
+          <w:color w:val="FF0000"/>
+          <w:sz w:val="19"/>
+          <w:szCs w:val="19"/>
+          <w:lang w:val="en-US"/>
+        </w:rPr>
+        <w:t xml:space="preserve">-se de que a </w:t>
+      </w:r>
+      <w:proofErr w:type="spellStart"/>
+      <w:r>
+        <w:rPr>
+          <w:rFonts w:ascii="Arial" w:hAnsi="Arial" w:eastAsia="Arial" w:cs="Arial"/>
+          <w:noProof w:val="0"/>
+          <w:color w:val="FF0000"/>
+          <w:sz w:val="19"/>
+          <w:szCs w:val="19"/>
+          <w:lang w:val="en-US"/>
+        </w:rPr>
+        <w:t>tradução</w:t>
+      </w:r>
+      <w:proofErr w:type="spellEnd"/>
+      <w:r>
+        <w:rPr>
+          <w:rFonts w:ascii="Arial" w:hAnsi="Arial" w:eastAsia="Arial" w:cs="Arial"/>
+          <w:noProof w:val="0"/>
+          <w:color w:val="FF0000"/>
+          <w:sz w:val="19"/>
+          <w:szCs w:val="19"/>
+          <w:lang w:val="en-US"/>
+        </w:rPr>
+        <w:t xml:space="preserve"> </w:t>
+      </w:r>
+      <w:proofErr w:type="spellStart"/>
+      <w:r>
+        <w:rPr>
+          <w:rFonts w:ascii="Arial" w:hAnsi="Arial" w:eastAsia="Arial" w:cs="Arial"/>
+          <w:noProof w:val="0"/>
+          <w:color w:val="FF0000"/>
+          <w:sz w:val="19"/>
+          <w:szCs w:val="19"/>
+          <w:lang w:val="en-US"/>
+        </w:rPr>
+        <w:t>foi</w:t>
+      </w:r>
+      <w:proofErr w:type="spellEnd"/>
+      <w:r>
+        <w:rPr>
+          <w:rFonts w:ascii="Arial" w:hAnsi="Arial" w:eastAsia="Arial" w:cs="Arial"/>
+          <w:noProof w:val="0"/>
+          <w:color w:val="FF0000"/>
+          <w:sz w:val="19"/>
+          <w:szCs w:val="19"/>
+          <w:lang w:val="en-US"/>
+        </w:rPr>
+        <w:t xml:space="preserve"> </w:t>
+      </w:r>
+      <w:proofErr w:type="spellStart"/>
+      <w:r>
+        <w:rPr>
+          <w:rFonts w:ascii="Arial" w:hAnsi="Arial" w:eastAsia="Arial" w:cs="Arial"/>
+          <w:noProof w:val="0"/>
+          <w:color w:val="FF0000"/>
+          <w:sz w:val="19"/>
+          <w:szCs w:val="19"/>
+          <w:lang w:val="en-US"/>
+        </w:rPr>
+        <w:t>feita</w:t>
+      </w:r>
+      <w:proofErr w:type="spellEnd"/>
+      <w:r>
+        <w:rPr>
+          <w:rFonts w:ascii="Arial" w:hAnsi="Arial" w:eastAsia="Arial" w:cs="Arial"/>
+          <w:noProof w:val="0"/>
+          <w:color w:val="FF0000"/>
+          <w:sz w:val="19"/>
+          <w:szCs w:val="19"/>
+          <w:lang w:val="en-US"/>
+        </w:rPr>
+        <w:t xml:space="preserve"> </w:t>
+      </w:r>
+      <w:proofErr w:type="spellStart"/>
+      <w:r>
+        <w:rPr>
+          <w:rFonts w:ascii="Arial" w:hAnsi="Arial" w:eastAsia="Arial" w:cs="Arial"/>
+          <w:noProof w:val="0"/>
+          <w:color w:val="FF0000"/>
+          <w:sz w:val="19"/>
+          <w:szCs w:val="19"/>
+          <w:lang w:val="en-US"/>
+        </w:rPr>
+        <w:t>corretamente</w:t>
+      </w:r>
+      <w:proofErr w:type="spellEnd"/>
+      <w:r>
+        <w:rPr>
+          <w:rFonts w:ascii="Arial" w:hAnsi="Arial" w:eastAsia="Arial" w:cs="Arial"/>
+          <w:noProof w:val="0"/>
+          <w:color w:val="FF0000"/>
+          <w:sz w:val="19"/>
+          <w:szCs w:val="19"/>
+          <w:lang w:val="en-US"/>
+        </w:rPr>
+        <w:t xml:space="preserve">. Dou um </w:t>
+      </w:r>
+      <w:proofErr w:type="spellStart"/>
+      <w:r>
+        <w:rPr>
+          <w:rFonts w:ascii="Arial" w:hAnsi="Arial" w:eastAsia="Arial" w:cs="Arial"/>
+          <w:noProof w:val="0"/>
+          <w:color w:val="FF0000"/>
+          <w:sz w:val="19"/>
+          <w:szCs w:val="19"/>
+          <w:lang w:val="en-US"/>
+        </w:rPr>
+        <w:t>exemplo</w:t>
+      </w:r>
+      <w:proofErr w:type="spellEnd"/>
+      <w:r>
+        <w:rPr>
+          <w:rFonts w:ascii="Arial" w:hAnsi="Arial" w:eastAsia="Arial" w:cs="Arial"/>
+          <w:noProof w:val="0"/>
+          <w:color w:val="FF0000"/>
+          <w:sz w:val="19"/>
+          <w:szCs w:val="19"/>
+          <w:lang w:val="en-US"/>
+        </w:rPr>
+        <w:t xml:space="preserve"> a </w:t>
+      </w:r>
+      <w:proofErr w:type="spellStart"/>
+      <w:r>
+        <w:rPr>
+          <w:rFonts w:ascii="Arial" w:hAnsi="Arial" w:eastAsia="Arial" w:cs="Arial"/>
+          <w:noProof w:val="0"/>
+          <w:color w:val="FF0000"/>
+          <w:sz w:val="19"/>
+          <w:szCs w:val="19"/>
+          <w:lang w:val="en-US"/>
+        </w:rPr>
+        <w:t>seguir</w:t>
+      </w:r>
+      <w:proofErr w:type="spellEnd"/>
+      <w:r>
+        <w:rPr>
+          <w:rFonts w:ascii="Arial" w:hAnsi="Arial" w:eastAsia="Arial" w:cs="Arial"/>
+          <w:noProof w:val="0"/>
+          <w:color w:val="FF0000"/>
+          <w:sz w:val="19"/>
+          <w:szCs w:val="19"/>
+          <w:lang w:val="en-US"/>
+        </w:rPr>
+        <w:t>:</w:t>
+      </w:r>
+    </w:p>
+    <w:p>
+      <w:pPr>
+        <w:rPr>
+          <w:rFonts w:ascii="Arial" w:hAnsi="Arial" w:eastAsia="Arial" w:cs="Arial"/>
+          <w:i w:val="1"/>
+          <w:iCs w:val="1"/>
+          <w:noProof w:val="0"/>
+          <w:color w:val="FF0000"/>
+          <w:sz w:val="19"/>
+          <w:szCs w:val="19"/>
+          <w:lang w:val="en-US"/>
+        </w:rPr>
+      </w:pPr>
+      <w:r>
+        <w:rPr>
+          <w:rFonts w:ascii="Arial" w:hAnsi="Arial" w:eastAsia="Arial" w:cs="Arial"/>
+          <w:noProof w:val="0"/>
+          <w:color w:val="FF0000"/>
+          <w:sz w:val="19"/>
+          <w:szCs w:val="19"/>
+          <w:lang w:val="en-US"/>
+        </w:rPr>
+        <w:t xml:space="preserve">No </w:t>
+      </w:r>
+      <w:proofErr w:type="spellStart"/>
+      <w:r>
+        <w:rPr>
+          <w:rFonts w:ascii="Arial" w:hAnsi="Arial" w:eastAsia="Arial" w:cs="Arial"/>
+          <w:noProof w:val="0"/>
+          <w:color w:val="FF0000"/>
+          <w:sz w:val="19"/>
+          <w:szCs w:val="19"/>
+          <w:lang w:val="en-US"/>
+        </w:rPr>
+        <w:t>corpo</w:t>
+      </w:r>
+      <w:proofErr w:type="spellEnd"/>
+      <w:r>
+        <w:rPr>
+          <w:rFonts w:ascii="Arial" w:hAnsi="Arial" w:eastAsia="Arial" w:cs="Arial"/>
+          <w:noProof w:val="0"/>
+          <w:color w:val="FF0000"/>
+          <w:sz w:val="19"/>
+          <w:szCs w:val="19"/>
+          <w:lang w:val="en-US"/>
+        </w:rPr>
+        <w:t xml:space="preserve"> do </w:t>
+      </w:r>
+      <w:proofErr w:type="spellStart"/>
+      <w:r>
+        <w:rPr>
+          <w:rFonts w:ascii="Arial" w:hAnsi="Arial" w:eastAsia="Arial" w:cs="Arial"/>
+          <w:noProof w:val="0"/>
+          <w:color w:val="FF0000"/>
+          <w:sz w:val="19"/>
+          <w:szCs w:val="19"/>
+          <w:lang w:val="en-US"/>
+        </w:rPr>
+        <w:t>texto</w:t>
+      </w:r>
+      <w:proofErr w:type="spellEnd"/>
+      <w:r>
+        <w:rPr>
+          <w:rFonts w:ascii="Arial" w:hAnsi="Arial" w:eastAsia="Arial" w:cs="Arial"/>
+          <w:noProof w:val="0"/>
+          <w:color w:val="FF0000"/>
+          <w:sz w:val="19"/>
+          <w:szCs w:val="19"/>
+          <w:lang w:val="en-US"/>
+        </w:rPr>
+        <w:t xml:space="preserve">: </w:t>
+      </w:r>
+      <w:proofErr w:type="spellStart"/>
+      <w:r>
+        <w:rPr>
+          <w:rFonts w:ascii="Arial" w:hAnsi="Arial" w:eastAsia="Arial" w:cs="Arial"/>
+          <w:i w:val="1"/>
+          <w:iCs w:val="1"/>
+          <w:noProof w:val="0"/>
+          <w:color w:val="FF0000"/>
+          <w:sz w:val="19"/>
+          <w:szCs w:val="19"/>
+          <w:lang w:val="en-US"/>
+        </w:rPr>
+        <w:t>Analisemos</w:t>
+      </w:r>
+      <w:proofErr w:type="spellEnd"/>
+      <w:r>
+        <w:rPr>
+          <w:rFonts w:ascii="Arial" w:hAnsi="Arial" w:eastAsia="Arial" w:cs="Arial"/>
+          <w:i w:val="1"/>
+          <w:iCs w:val="1"/>
+          <w:noProof w:val="0"/>
+          <w:color w:val="FF0000"/>
+          <w:sz w:val="19"/>
+          <w:szCs w:val="19"/>
+          <w:lang w:val="en-US"/>
+        </w:rPr>
+        <w:t xml:space="preserve"> o </w:t>
+      </w:r>
+      <w:proofErr w:type="spellStart"/>
+      <w:r>
+        <w:rPr>
+          <w:rFonts w:ascii="Arial" w:hAnsi="Arial" w:eastAsia="Arial" w:cs="Arial"/>
+          <w:i w:val="1"/>
+          <w:iCs w:val="1"/>
+          <w:noProof w:val="0"/>
+          <w:color w:val="FF0000"/>
+          <w:sz w:val="19"/>
+          <w:szCs w:val="19"/>
+          <w:lang w:val="en-US"/>
+        </w:rPr>
+        <w:t>trecho</w:t>
+      </w:r>
+      <w:proofErr w:type="spellEnd"/>
+      <w:r>
+        <w:rPr>
+          <w:rFonts w:ascii="Arial" w:hAnsi="Arial" w:eastAsia="Arial" w:cs="Arial"/>
+          <w:i w:val="1"/>
+          <w:iCs w:val="1"/>
+          <w:noProof w:val="0"/>
+          <w:color w:val="FF0000"/>
+          <w:sz w:val="19"/>
+          <w:szCs w:val="19"/>
+          <w:lang w:val="en-US"/>
+        </w:rPr>
+        <w:t xml:space="preserve"> a </w:t>
+      </w:r>
+      <w:proofErr w:type="spellStart"/>
+      <w:r>
+        <w:rPr>
+          <w:rFonts w:ascii="Arial" w:hAnsi="Arial" w:eastAsia="Arial" w:cs="Arial"/>
+          <w:i w:val="1"/>
+          <w:iCs w:val="1"/>
+          <w:noProof w:val="0"/>
+          <w:color w:val="FF0000"/>
+          <w:sz w:val="19"/>
+          <w:szCs w:val="19"/>
+          <w:lang w:val="en-US"/>
+        </w:rPr>
+        <w:t>seguir</w:t>
+      </w:r>
+      <w:proofErr w:type="spellEnd"/>
+      <w:r>
+        <w:rPr>
+          <w:rFonts w:ascii="Arial" w:hAnsi="Arial" w:eastAsia="Arial" w:cs="Arial"/>
+          <w:i w:val="1"/>
+          <w:iCs w:val="1"/>
+          <w:noProof w:val="0"/>
+          <w:color w:val="FF0000"/>
+          <w:sz w:val="19"/>
+          <w:szCs w:val="19"/>
+          <w:lang w:val="en-US"/>
+        </w:rPr>
+        <w:t xml:space="preserve">: “O </w:t>
+      </w:r>
+      <w:proofErr w:type="spellStart"/>
+      <w:r>
+        <w:rPr>
+          <w:rFonts w:ascii="Arial" w:hAnsi="Arial" w:eastAsia="Arial" w:cs="Arial"/>
+          <w:i w:val="1"/>
+          <w:iCs w:val="1"/>
+          <w:noProof w:val="0"/>
+          <w:color w:val="FF0000"/>
+          <w:sz w:val="19"/>
+          <w:szCs w:val="19"/>
+          <w:lang w:val="en-US"/>
+        </w:rPr>
+        <w:t>som</w:t>
+      </w:r>
+      <w:proofErr w:type="spellEnd"/>
+      <w:r>
+        <w:rPr>
+          <w:rFonts w:ascii="Arial" w:hAnsi="Arial" w:eastAsia="Arial" w:cs="Arial"/>
+          <w:i w:val="1"/>
+          <w:iCs w:val="1"/>
+          <w:noProof w:val="0"/>
+          <w:color w:val="FF0000"/>
+          <w:sz w:val="19"/>
+          <w:szCs w:val="19"/>
+          <w:lang w:val="en-US"/>
+        </w:rPr>
+        <w:t xml:space="preserve"> do Big Ben </w:t>
+      </w:r>
+      <w:proofErr w:type="spellStart"/>
+      <w:r>
+        <w:rPr>
+          <w:rFonts w:ascii="Arial" w:hAnsi="Arial" w:eastAsia="Arial" w:cs="Arial"/>
+          <w:i w:val="1"/>
+          <w:iCs w:val="1"/>
+          <w:noProof w:val="0"/>
+          <w:color w:val="FF0000"/>
+          <w:sz w:val="19"/>
+          <w:szCs w:val="19"/>
+          <w:lang w:val="en-US"/>
+        </w:rPr>
+        <w:t>inundou</w:t>
+      </w:r>
+      <w:proofErr w:type="spellEnd"/>
+      <w:r>
+        <w:rPr>
+          <w:rFonts w:ascii="Arial" w:hAnsi="Arial" w:eastAsia="Arial" w:cs="Arial"/>
+          <w:i w:val="1"/>
+          <w:iCs w:val="1"/>
+          <w:noProof w:val="0"/>
+          <w:color w:val="FF0000"/>
+          <w:sz w:val="19"/>
+          <w:szCs w:val="19"/>
+          <w:lang w:val="en-US"/>
+        </w:rPr>
+        <w:t xml:space="preserve"> a </w:t>
+      </w:r>
+      <w:proofErr w:type="spellStart"/>
+      <w:r>
+        <w:rPr>
+          <w:rFonts w:ascii="Arial" w:hAnsi="Arial" w:eastAsia="Arial" w:cs="Arial"/>
+          <w:i w:val="1"/>
+          <w:iCs w:val="1"/>
+          <w:noProof w:val="0"/>
+          <w:color w:val="FF0000"/>
+          <w:sz w:val="19"/>
+          <w:szCs w:val="19"/>
+          <w:lang w:val="en-US"/>
+        </w:rPr>
+        <w:t>sala</w:t>
+      </w:r>
+      <w:proofErr w:type="spellEnd"/>
+      <w:r>
+        <w:rPr>
+          <w:rFonts w:ascii="Arial" w:hAnsi="Arial" w:eastAsia="Arial" w:cs="Arial"/>
+          <w:i w:val="1"/>
+          <w:iCs w:val="1"/>
+          <w:noProof w:val="0"/>
+          <w:color w:val="FF0000"/>
+          <w:sz w:val="19"/>
+          <w:szCs w:val="19"/>
+          <w:lang w:val="en-US"/>
+        </w:rPr>
+        <w:t xml:space="preserve"> de Clarissa, </w:t>
+      </w:r>
+      <w:proofErr w:type="spellStart"/>
+      <w:r>
+        <w:rPr>
+          <w:rFonts w:ascii="Arial" w:hAnsi="Arial" w:eastAsia="Arial" w:cs="Arial"/>
+          <w:i w:val="1"/>
+          <w:iCs w:val="1"/>
+          <w:noProof w:val="0"/>
+          <w:color w:val="FF0000"/>
+          <w:sz w:val="19"/>
+          <w:szCs w:val="19"/>
+          <w:lang w:val="en-US"/>
+        </w:rPr>
+        <w:t>onde</w:t>
+      </w:r>
+      <w:proofErr w:type="spellEnd"/>
+      <w:r>
+        <w:rPr>
+          <w:rFonts w:ascii="Arial" w:hAnsi="Arial" w:eastAsia="Arial" w:cs="Arial"/>
+          <w:i w:val="1"/>
+          <w:iCs w:val="1"/>
+          <w:noProof w:val="0"/>
+          <w:color w:val="FF0000"/>
+          <w:sz w:val="19"/>
+          <w:szCs w:val="19"/>
+          <w:lang w:val="en-US"/>
+        </w:rPr>
+        <w:t xml:space="preserve"> </w:t>
+      </w:r>
+      <w:proofErr w:type="spellStart"/>
+      <w:r>
+        <w:rPr>
+          <w:rFonts w:ascii="Arial" w:hAnsi="Arial" w:eastAsia="Arial" w:cs="Arial"/>
+          <w:i w:val="1"/>
+          <w:iCs w:val="1"/>
+          <w:noProof w:val="0"/>
+          <w:color w:val="FF0000"/>
+          <w:sz w:val="19"/>
+          <w:szCs w:val="19"/>
+          <w:lang w:val="en-US"/>
+        </w:rPr>
+        <w:t>estava</w:t>
+      </w:r>
+      <w:proofErr w:type="spellEnd"/>
+      <w:r>
+        <w:rPr>
+          <w:rFonts w:ascii="Arial" w:hAnsi="Arial" w:eastAsia="Arial" w:cs="Arial"/>
+          <w:i w:val="1"/>
+          <w:iCs w:val="1"/>
+          <w:noProof w:val="0"/>
+          <w:color w:val="FF0000"/>
+          <w:sz w:val="19"/>
+          <w:szCs w:val="19"/>
+          <w:lang w:val="en-US"/>
+        </w:rPr>
+        <w:t xml:space="preserve"> </w:t>
+      </w:r>
+      <w:proofErr w:type="spellStart"/>
+      <w:r>
+        <w:rPr>
+          <w:rFonts w:ascii="Arial" w:hAnsi="Arial" w:eastAsia="Arial" w:cs="Arial"/>
+          <w:i w:val="1"/>
+          <w:iCs w:val="1"/>
+          <w:noProof w:val="0"/>
+          <w:color w:val="FF0000"/>
+          <w:sz w:val="19"/>
+          <w:szCs w:val="19"/>
+          <w:lang w:val="en-US"/>
+        </w:rPr>
+        <w:t>sentada</w:t>
+      </w:r>
+      <w:proofErr w:type="spellEnd"/>
+      <w:r>
+        <w:rPr>
+          <w:rFonts w:ascii="Arial" w:hAnsi="Arial" w:eastAsia="Arial" w:cs="Arial"/>
+          <w:i w:val="1"/>
+          <w:iCs w:val="1"/>
+          <w:noProof w:val="0"/>
+          <w:color w:val="FF0000"/>
+          <w:sz w:val="19"/>
+          <w:szCs w:val="19"/>
+          <w:lang w:val="en-US"/>
+        </w:rPr>
+        <w:t xml:space="preserve">, </w:t>
+      </w:r>
+      <w:proofErr w:type="spellStart"/>
+      <w:r>
+        <w:rPr>
+          <w:rFonts w:ascii="Arial" w:hAnsi="Arial" w:eastAsia="Arial" w:cs="Arial"/>
+          <w:i w:val="1"/>
+          <w:iCs w:val="1"/>
+          <w:noProof w:val="0"/>
+          <w:color w:val="FF0000"/>
+          <w:sz w:val="19"/>
+          <w:szCs w:val="19"/>
+          <w:lang w:val="en-US"/>
+        </w:rPr>
+        <w:t>muito</w:t>
+      </w:r>
+      <w:proofErr w:type="spellEnd"/>
+      <w:r>
+        <w:rPr>
+          <w:rFonts w:ascii="Arial" w:hAnsi="Arial" w:eastAsia="Arial" w:cs="Arial"/>
+          <w:i w:val="1"/>
+          <w:iCs w:val="1"/>
+          <w:noProof w:val="0"/>
+          <w:color w:val="FF0000"/>
+          <w:sz w:val="19"/>
+          <w:szCs w:val="19"/>
+          <w:lang w:val="en-US"/>
+        </w:rPr>
+        <w:t xml:space="preserve"> </w:t>
+      </w:r>
+      <w:proofErr w:type="spellStart"/>
+      <w:r>
+        <w:rPr>
+          <w:rFonts w:ascii="Arial" w:hAnsi="Arial" w:eastAsia="Arial" w:cs="Arial"/>
+          <w:i w:val="1"/>
+          <w:iCs w:val="1"/>
+          <w:noProof w:val="0"/>
+          <w:color w:val="FF0000"/>
+          <w:sz w:val="19"/>
+          <w:szCs w:val="19"/>
+          <w:lang w:val="en-US"/>
+        </w:rPr>
+        <w:t>aborrecida</w:t>
+      </w:r>
+      <w:proofErr w:type="spellEnd"/>
+      <w:r>
+        <w:rPr>
+          <w:rFonts w:ascii="Arial" w:hAnsi="Arial" w:eastAsia="Arial" w:cs="Arial"/>
+          <w:i w:val="1"/>
+          <w:iCs w:val="1"/>
+          <w:noProof w:val="0"/>
+          <w:color w:val="FF0000"/>
+          <w:sz w:val="19"/>
+          <w:szCs w:val="19"/>
+          <w:lang w:val="en-US"/>
+        </w:rPr>
+        <w:t xml:space="preserve">, à </w:t>
+      </w:r>
+      <w:proofErr w:type="spellStart"/>
+      <w:r>
+        <w:rPr>
+          <w:rFonts w:ascii="Arial" w:hAnsi="Arial" w:eastAsia="Arial" w:cs="Arial"/>
+          <w:i w:val="1"/>
+          <w:iCs w:val="1"/>
+          <w:noProof w:val="0"/>
+          <w:color w:val="FF0000"/>
+          <w:sz w:val="19"/>
+          <w:szCs w:val="19"/>
+          <w:lang w:val="en-US"/>
+        </w:rPr>
+        <w:t>sua</w:t>
+      </w:r>
+      <w:proofErr w:type="spellEnd"/>
+      <w:r>
+        <w:rPr>
+          <w:rFonts w:ascii="Arial" w:hAnsi="Arial" w:eastAsia="Arial" w:cs="Arial"/>
+          <w:i w:val="1"/>
+          <w:iCs w:val="1"/>
+          <w:noProof w:val="0"/>
+          <w:color w:val="FF0000"/>
+          <w:sz w:val="19"/>
+          <w:szCs w:val="19"/>
+          <w:lang w:val="en-US"/>
+        </w:rPr>
+        <w:t xml:space="preserve"> </w:t>
+      </w:r>
+      <w:proofErr w:type="spellStart"/>
+      <w:r>
+        <w:rPr>
+          <w:rFonts w:ascii="Arial" w:hAnsi="Arial" w:eastAsia="Arial" w:cs="Arial"/>
+          <w:i w:val="1"/>
+          <w:iCs w:val="1"/>
+          <w:noProof w:val="0"/>
+          <w:color w:val="FF0000"/>
+          <w:sz w:val="19"/>
+          <w:szCs w:val="19"/>
+          <w:lang w:val="en-US"/>
+        </w:rPr>
+        <w:t>escrivaninha</w:t>
+      </w:r>
+      <w:proofErr w:type="spellEnd"/>
+      <w:r>
+        <w:rPr>
+          <w:rFonts w:ascii="Arial" w:hAnsi="Arial" w:eastAsia="Arial" w:cs="Arial"/>
+          <w:i w:val="1"/>
+          <w:iCs w:val="1"/>
+          <w:noProof w:val="0"/>
+          <w:color w:val="FF0000"/>
+          <w:sz w:val="19"/>
+          <w:szCs w:val="19"/>
+          <w:lang w:val="en-US"/>
+        </w:rPr>
+        <w:t xml:space="preserve">; </w:t>
+      </w:r>
+      <w:proofErr w:type="spellStart"/>
+      <w:r>
+        <w:rPr>
+          <w:rFonts w:ascii="Arial" w:hAnsi="Arial" w:eastAsia="Arial" w:cs="Arial"/>
+          <w:i w:val="1"/>
+          <w:iCs w:val="1"/>
+          <w:noProof w:val="0"/>
+          <w:color w:val="FF0000"/>
+          <w:sz w:val="19"/>
+          <w:szCs w:val="19"/>
+          <w:lang w:val="en-US"/>
+        </w:rPr>
+        <w:t>preocupada</w:t>
+      </w:r>
+      <w:proofErr w:type="spellEnd"/>
+      <w:r>
+        <w:rPr>
+          <w:rFonts w:ascii="Arial" w:hAnsi="Arial" w:eastAsia="Arial" w:cs="Arial"/>
+          <w:i w:val="1"/>
+          <w:iCs w:val="1"/>
+          <w:noProof w:val="0"/>
+          <w:color w:val="FF0000"/>
+          <w:sz w:val="19"/>
+          <w:szCs w:val="19"/>
+          <w:lang w:val="en-US"/>
+        </w:rPr>
+        <w:t xml:space="preserve">; </w:t>
+      </w:r>
+      <w:proofErr w:type="spellStart"/>
+      <w:r>
+        <w:rPr>
+          <w:rFonts w:ascii="Arial" w:hAnsi="Arial" w:eastAsia="Arial" w:cs="Arial"/>
+          <w:i w:val="1"/>
+          <w:iCs w:val="1"/>
+          <w:noProof w:val="0"/>
+          <w:color w:val="FF0000"/>
+          <w:sz w:val="19"/>
+          <w:szCs w:val="19"/>
+          <w:lang w:val="en-US"/>
+        </w:rPr>
+        <w:t>aborrecida</w:t>
+      </w:r>
+      <w:proofErr w:type="spellEnd"/>
+      <w:r>
+        <w:rPr>
+          <w:rFonts w:ascii="Arial" w:hAnsi="Arial" w:eastAsia="Arial" w:cs="Arial"/>
+          <w:i w:val="1"/>
+          <w:iCs w:val="1"/>
+          <w:noProof w:val="0"/>
+          <w:color w:val="FF0000"/>
+          <w:sz w:val="19"/>
+          <w:szCs w:val="19"/>
+          <w:lang w:val="en-US"/>
+        </w:rPr>
+        <w:t xml:space="preserve">” (WOOLF, 1996, p. 129, </w:t>
+      </w:r>
+      <w:proofErr w:type="spellStart"/>
+      <w:r>
+        <w:rPr>
+          <w:rFonts w:ascii="Arial" w:hAnsi="Arial" w:eastAsia="Arial" w:cs="Arial"/>
+          <w:i w:val="1"/>
+          <w:iCs w:val="1"/>
+          <w:noProof w:val="0"/>
+          <w:color w:val="FF0000"/>
+          <w:sz w:val="19"/>
+          <w:szCs w:val="19"/>
+          <w:lang w:val="en-US"/>
+        </w:rPr>
+        <w:t>tradução</w:t>
+      </w:r>
+      <w:proofErr w:type="spellEnd"/>
+      <w:r>
+        <w:rPr>
+          <w:rFonts w:ascii="Arial" w:hAnsi="Arial" w:eastAsia="Arial" w:cs="Arial"/>
+          <w:i w:val="1"/>
+          <w:iCs w:val="1"/>
+          <w:noProof w:val="0"/>
+          <w:color w:val="FF0000"/>
+          <w:sz w:val="19"/>
+          <w:szCs w:val="19"/>
+          <w:lang w:val="en-US"/>
+        </w:rPr>
+        <w:t xml:space="preserve"> </w:t>
+      </w:r>
+      <w:proofErr w:type="spellStart"/>
+      <w:r>
+        <w:rPr>
+          <w:rFonts w:ascii="Arial" w:hAnsi="Arial" w:eastAsia="Arial" w:cs="Arial"/>
+          <w:i w:val="1"/>
+          <w:iCs w:val="1"/>
+          <w:noProof w:val="0"/>
+          <w:color w:val="FF0000"/>
+          <w:sz w:val="19"/>
+          <w:szCs w:val="19"/>
+          <w:lang w:val="en-US"/>
+        </w:rPr>
+        <w:t>nossa</w:t>
+      </w:r>
+      <w:proofErr w:type="spellEnd"/>
+      <w:r>
+        <w:rPr>
+          <w:rFonts w:ascii="Arial" w:hAnsi="Arial" w:eastAsia="Arial" w:cs="Arial"/>
+          <w:i w:val="1"/>
+          <w:iCs w:val="1"/>
+          <w:noProof w:val="0"/>
+          <w:color w:val="FF0000"/>
+          <w:sz w:val="19"/>
+          <w:szCs w:val="19"/>
+          <w:lang w:val="en-US"/>
+        </w:rPr>
+        <w:t>).[1]</w:t>
+      </w:r>
+    </w:p>
+    <w:p>
+      <w:pPr>
+        <w:rPr>
+          <w:rFonts w:ascii="Arial" w:hAnsi="Arial" w:eastAsia="Arial" w:cs="Arial"/>
+          <w:i w:val="1"/>
+          <w:iCs w:val="1"/>
+          <w:noProof w:val="0"/>
+          <w:color w:val="FF0000"/>
+          <w:sz w:val="19"/>
+          <w:szCs w:val="19"/>
+          <w:lang w:val="en-US"/>
+        </w:rPr>
+      </w:pPr>
+      <w:r>
+        <w:rPr>
+          <w:rFonts w:ascii="Arial" w:hAnsi="Arial" w:eastAsia="Arial" w:cs="Arial"/>
+          <w:noProof w:val="0"/>
+          <w:color w:val="FF0000"/>
+          <w:sz w:val="19"/>
+          <w:szCs w:val="19"/>
+          <w:lang w:val="en-US"/>
+        </w:rPr>
+        <w:t xml:space="preserve">Na nota de </w:t>
+      </w:r>
+      <w:proofErr w:type="spellStart"/>
+      <w:r>
+        <w:rPr>
+          <w:rFonts w:ascii="Arial" w:hAnsi="Arial" w:eastAsia="Arial" w:cs="Arial"/>
+          <w:noProof w:val="0"/>
+          <w:color w:val="FF0000"/>
+          <w:sz w:val="19"/>
+          <w:szCs w:val="19"/>
+          <w:lang w:val="en-US"/>
+        </w:rPr>
+        <w:t>rodapé</w:t>
+      </w:r>
+      <w:proofErr w:type="spellEnd"/>
+      <w:r>
+        <w:rPr>
+          <w:rFonts w:ascii="Arial" w:hAnsi="Arial" w:eastAsia="Arial" w:cs="Arial"/>
+          <w:noProof w:val="0"/>
+          <w:color w:val="FF0000"/>
+          <w:sz w:val="19"/>
+          <w:szCs w:val="19"/>
+          <w:lang w:val="en-US"/>
+        </w:rPr>
+        <w:t xml:space="preserve">: </w:t>
+      </w:r>
+      <w:r>
+        <w:rPr>
+          <w:rFonts w:ascii="Arial" w:hAnsi="Arial" w:eastAsia="Arial" w:cs="Arial"/>
+          <w:i w:val="1"/>
+          <w:iCs w:val="1"/>
+          <w:noProof w:val="0"/>
+          <w:color w:val="FF0000"/>
+          <w:sz w:val="19"/>
+          <w:szCs w:val="19"/>
+          <w:lang w:val="en-US"/>
+        </w:rPr>
+        <w:t>[1] “The sound of Big Ben flooded Clarissa’s drawing-room, where she sat, ever so annoyed, at her writing table; worried; annoyed.”</w:t>
+      </w:r>
+    </w:p>
+    <w:p>
+      <w:pPr>
+        <w:pStyle w:val="Normal"/>
+        <w:rPr>
+          <w:rFonts w:ascii="Arial" w:hAnsi="Arial" w:eastAsia="Arial" w:cs="Arial"/>
+          <w:noProof w:val="0"/>
+          <w:sz w:val="20"/>
+          <w:szCs w:val="20"/>
+          <w:lang w:val="en-US"/>
+        </w:rPr>
+      </w:pPr>
     </w:p>
     <w:p>
       <w:pPr>

</xml_diff>